<commit_message>
Updates to summary doc
</commit_message>
<xml_diff>
--- a/Summary.docx
+++ b/Summary.docx
@@ -2859,11 +2859,56 @@
         </w:rPr>
       </w:pPr>
       <w:r>
-        <w:rPr>
-          <w:rFonts w:ascii="Calibri light" w:hAnsi="Calibri light"/>
-          <w:sz w:val="24"/>
-          <w:szCs w:val="24"/>
-        </w:rPr>
+        <w:rPr/>
+      </w:r>
+    </w:p>
+    <w:p>
+      <w:pPr>
+        <w:pStyle w:val="Normal"/>
+        <w:rPr>
+          <w:rFonts w:ascii="Calibri light" w:hAnsi="Calibri light"/>
+          <w:sz w:val="24"/>
+          <w:szCs w:val="24"/>
+        </w:rPr>
+      </w:pPr>
+      <w:r>
+        <w:rPr>
+          <w:rFonts w:ascii="Calibri light" w:hAnsi="Calibri light"/>
+          <w:sz w:val="24"/>
+          <w:szCs w:val="24"/>
+        </w:rPr>
+        <w:t>1. The memory vs problem size graph below depicts that the efficient version of the algorithm consumes significantly less memory than the basic version as the input size grows. While the efficient algorithm shows a linear increase in memory, the basic version shows a polynomial increase in memory with input size.</w:t>
+      </w:r>
+    </w:p>
+    <w:p>
+      <w:pPr>
+        <w:pStyle w:val="Normal"/>
+        <w:rPr>
+          <w:rFonts w:ascii="Calibri light" w:hAnsi="Calibri light"/>
+          <w:sz w:val="24"/>
+          <w:szCs w:val="24"/>
+        </w:rPr>
+      </w:pPr>
+      <w:r>
+        <w:rPr/>
+      </w:r>
+    </w:p>
+    <w:p>
+      <w:pPr>
+        <w:pStyle w:val="Normal"/>
+        <w:rPr>
+          <w:rFonts w:ascii="Calibri light" w:hAnsi="Calibri light"/>
+          <w:sz w:val="24"/>
+          <w:szCs w:val="24"/>
+        </w:rPr>
+      </w:pPr>
+      <w:r>
+        <w:rPr>
+          <w:rFonts w:ascii="Calibri light" w:hAnsi="Calibri light"/>
+          <w:sz w:val="24"/>
+          <w:szCs w:val="24"/>
+        </w:rPr>
+        <w:t>2. The time vs problem size graph below shows very similar performance of both the algorithms as the input size grows. The nature of the graph for both the algorithm is Polynomial.</w:t>
       </w:r>
     </w:p>
     <w:p>
@@ -3044,7 +3089,11 @@
         </w:rPr>
       </w:pPr>
       <w:r>
-        <w:rPr/>
+        <w:rPr>
+          <w:rFonts w:ascii="Calibri light" w:hAnsi="Calibri light"/>
+          <w:sz w:val="24"/>
+          <w:szCs w:val="24"/>
+        </w:rPr>
       </w:r>
     </w:p>
     <w:p>
@@ -3285,7 +3334,11 @@
         </w:rPr>
       </w:pPr>
       <w:r>
-        <w:rPr/>
+        <w:rPr>
+          <w:rFonts w:ascii="Calibri light" w:hAnsi="Calibri light"/>
+          <w:sz w:val="24"/>
+          <w:szCs w:val="24"/>
+        </w:rPr>
       </w:r>
     </w:p>
     <w:p>
@@ -4833,11 +4886,11 @@
           </c:spPr>
         </c:hiLowLines>
         <c:marker val="0"/>
-        <c:axId val="93951123"/>
-        <c:axId val="26617683"/>
+        <c:axId val="60483894"/>
+        <c:axId val="3285313"/>
       </c:lineChart>
       <c:catAx>
-        <c:axId val="93951123"/>
+        <c:axId val="60483894"/>
         <c:scaling>
           <c:orientation val="minMax"/>
         </c:scaling>
@@ -4903,7 +4956,7 @@
             </a:pPr>
           </a:p>
         </c:txPr>
-        <c:crossAx val="26617683"/>
+        <c:crossAx val="3285313"/>
         <c:crosses val="autoZero"/>
         <c:auto val="1"/>
         <c:lblAlgn val="ctr"/>
@@ -4911,7 +4964,7 @@
         <c:noMultiLvlLbl val="0"/>
       </c:catAx>
       <c:valAx>
-        <c:axId val="26617683"/>
+        <c:axId val="3285313"/>
         <c:scaling>
           <c:orientation val="minMax"/>
         </c:scaling>
@@ -4984,7 +5037,7 @@
             </a:pPr>
           </a:p>
         </c:txPr>
-        <c:crossAx val="93951123"/>
+        <c:crossAx val="60483894"/>
         <c:crosses val="autoZero"/>
         <c:crossBetween val="between"/>
       </c:valAx>
@@ -5420,11 +5473,11 @@
           </c:spPr>
         </c:hiLowLines>
         <c:marker val="0"/>
-        <c:axId val="69816383"/>
-        <c:axId val="22642121"/>
+        <c:axId val="20482055"/>
+        <c:axId val="97890805"/>
       </c:lineChart>
       <c:catAx>
-        <c:axId val="69816383"/>
+        <c:axId val="20482055"/>
         <c:scaling>
           <c:orientation val="minMax"/>
         </c:scaling>
@@ -5490,7 +5543,7 @@
             </a:pPr>
           </a:p>
         </c:txPr>
-        <c:crossAx val="22642121"/>
+        <c:crossAx val="97890805"/>
         <c:crosses val="autoZero"/>
         <c:auto val="1"/>
         <c:lblAlgn val="ctr"/>
@@ -5498,7 +5551,7 @@
         <c:noMultiLvlLbl val="0"/>
       </c:catAx>
       <c:valAx>
-        <c:axId val="22642121"/>
+        <c:axId val="97890805"/>
         <c:scaling>
           <c:orientation val="minMax"/>
         </c:scaling>
@@ -5571,7 +5624,7 @@
             </a:pPr>
           </a:p>
         </c:txPr>
-        <c:crossAx val="69816383"/>
+        <c:crossAx val="20482055"/>
         <c:crosses val="autoZero"/>
         <c:crossBetween val="between"/>
       </c:valAx>

</xml_diff>